<commit_message>
updated test doc and config, added coopweb test script
</commit_message>
<xml_diff>
--- a/test.docx
+++ b/test.docx
@@ -4,13 +4,13 @@
   <w:body>
     <w:p>
       <w:r>
-        <w:t>Test resource for BC Library coop’s testing of the Library Toolshed website</w:t>
+        <w:t xml:space="preserve">Test </w:t>
+      </w:r>
+      <w:r>
+        <w:t>document for BC Library Cooperative’s testing with Selenium Webdriver.</w:t>
       </w:r>
       <w:bookmarkStart w:id="0" w:name="_GoBack"/>
       <w:bookmarkEnd w:id="0"/>
-      <w:r>
-        <w:t>.</w:t>
-      </w:r>
     </w:p>
     <w:sectPr>
       <w:pgSz w:w="12240" w:h="15840"/>

</xml_diff>